<commit_message>
changed the database header
</commit_message>
<xml_diff>
--- a/drug list 3.docx
+++ b/drug list 3.docx
@@ -25,8 +25,8 @@
       </w:tblPr>
       <w:tblGrid>
         <w:gridCol w:w="510"/>
-        <w:gridCol w:w="1238"/>
-        <w:gridCol w:w="1850"/>
+        <w:gridCol w:w="1378"/>
+        <w:gridCol w:w="1710"/>
         <w:gridCol w:w="1600"/>
         <w:gridCol w:w="2530"/>
         <w:gridCol w:w="3530"/>
@@ -74,7 +74,7 @@
         </w:tc>
         <w:tc>
           <w:tcPr>
-            <w:tcW w:w="1238" w:type="dxa"/>
+            <w:tcW w:w="1378" w:type="dxa"/>
           </w:tcPr>
           <w:p>
             <w:pPr>
@@ -97,7 +97,7 @@
         </w:tc>
         <w:tc>
           <w:tcPr>
-            <w:tcW w:w="1850" w:type="dxa"/>
+            <w:tcW w:w="1710" w:type="dxa"/>
           </w:tcPr>
           <w:p>
             <w:pPr>
@@ -253,30 +253,39 @@
         </w:tc>
         <w:tc>
           <w:tcPr>
-            <w:tcW w:w="1238" w:type="dxa"/>
-          </w:tcPr>
-          <w:p>
-            <w:pPr>
-              <w:spacing w:after="0" w:line="240" w:lineRule="auto"/>
-              <w:rPr>
-                <w:rFonts w:ascii="Times New Roman" w:hAnsi="Times New Roman" w:cs="Times New Roman"/>
-                <w:sz w:val="24"/>
-                <w:szCs w:val="24"/>
-              </w:rPr>
-            </w:pPr>
-            <w:r>
-              <w:rPr>
-                <w:rFonts w:ascii="Times New Roman" w:hAnsi="Times New Roman" w:cs="Times New Roman"/>
-                <w:sz w:val="24"/>
-                <w:szCs w:val="24"/>
-              </w:rPr>
-              <w:t>alprazolam</w:t>
-            </w:r>
-          </w:p>
-        </w:tc>
-        <w:tc>
-          <w:tcPr>
-            <w:tcW w:w="1850" w:type="dxa"/>
+            <w:tcW w:w="1378" w:type="dxa"/>
+          </w:tcPr>
+          <w:p>
+            <w:pPr>
+              <w:spacing w:after="0" w:line="240" w:lineRule="auto"/>
+              <w:rPr>
+                <w:rFonts w:ascii="Times New Roman" w:hAnsi="Times New Roman" w:cs="Times New Roman"/>
+                <w:sz w:val="24"/>
+                <w:szCs w:val="24"/>
+              </w:rPr>
+            </w:pPr>
+            <w:r>
+              <w:rPr>
+                <w:rFonts w:hint="default" w:ascii="Times New Roman" w:hAnsi="Times New Roman" w:cs="Times New Roman"/>
+                <w:sz w:val="24"/>
+                <w:szCs w:val="24"/>
+                <w:lang w:val="en-US"/>
+              </w:rPr>
+              <w:t>A</w:t>
+            </w:r>
+            <w:r>
+              <w:rPr>
+                <w:rFonts w:ascii="Times New Roman" w:hAnsi="Times New Roman" w:cs="Times New Roman"/>
+                <w:sz w:val="24"/>
+                <w:szCs w:val="24"/>
+              </w:rPr>
+              <w:t>lprazolam</w:t>
+            </w:r>
+          </w:p>
+        </w:tc>
+        <w:tc>
+          <w:tcPr>
+            <w:tcW w:w="1710" w:type="dxa"/>
           </w:tcPr>
           <w:p>
             <w:pPr>
@@ -432,7 +441,7 @@
         </w:tc>
         <w:tc>
           <w:tcPr>
-            <w:tcW w:w="1238" w:type="dxa"/>
+            <w:tcW w:w="1378" w:type="dxa"/>
           </w:tcPr>
           <w:p>
             <w:pPr>
@@ -455,17 +464,18 @@
         </w:tc>
         <w:tc>
           <w:tcPr>
-            <w:tcW w:w="1850" w:type="dxa"/>
-          </w:tcPr>
-          <w:p>
-            <w:pPr>
-              <w:spacing w:after="0" w:line="240" w:lineRule="auto"/>
-              <w:rPr>
-                <w:rFonts w:ascii="Times New Roman" w:hAnsi="Times New Roman" w:cs="Times New Roman"/>
-                <w:sz w:val="24"/>
-                <w:szCs w:val="24"/>
-              </w:rPr>
-            </w:pPr>
+            <w:tcW w:w="1710" w:type="dxa"/>
+          </w:tcPr>
+          <w:p>
+            <w:pPr>
+              <w:spacing w:after="0" w:line="240" w:lineRule="auto"/>
+              <w:rPr>
+                <w:rFonts w:ascii="Times New Roman" w:hAnsi="Times New Roman" w:cs="Times New Roman"/>
+                <w:sz w:val="24"/>
+                <w:szCs w:val="24"/>
+              </w:rPr>
+            </w:pPr>
+            <w:bookmarkStart w:id="0" w:name="_GoBack"/>
             <w:r>
               <w:rPr>
                 <w:rFonts w:ascii="Times New Roman" w:hAnsi="Times New Roman" w:cs="Times New Roman"/>
@@ -474,6 +484,7 @@
               </w:rPr>
               <w:t>Insomnia</w:t>
             </w:r>
+            <w:bookmarkEnd w:id="0"/>
           </w:p>
         </w:tc>
         <w:tc>
@@ -565,179 +576,6 @@
                 <w:szCs w:val="24"/>
               </w:rPr>
               <w:t>3</w:t>
-            </w:r>
-          </w:p>
-        </w:tc>
-      </w:tr>
-      <w:tr>
-        <w:tblPrEx>
-          <w:tblBorders>
-            <w:top w:val="single" w:color="000000" w:themeColor="text1" w:sz="4" w:space="0"/>
-            <w:left w:val="single" w:color="000000" w:themeColor="text1" w:sz="4" w:space="0"/>
-            <w:bottom w:val="single" w:color="000000" w:themeColor="text1" w:sz="4" w:space="0"/>
-            <w:right w:val="single" w:color="000000" w:themeColor="text1" w:sz="4" w:space="0"/>
-            <w:insideH w:val="single" w:color="000000" w:themeColor="text1" w:sz="4" w:space="0"/>
-            <w:insideV w:val="single" w:color="000000" w:themeColor="text1" w:sz="4" w:space="0"/>
-          </w:tblBorders>
-        </w:tblPrEx>
-        <w:tc>
-          <w:tcPr>
-            <w:tcW w:w="510" w:type="dxa"/>
-          </w:tcPr>
-          <w:p>
-            <w:pPr>
-              <w:spacing w:after="0" w:line="240" w:lineRule="auto"/>
-              <w:rPr>
-                <w:rFonts w:ascii="Times New Roman" w:hAnsi="Times New Roman" w:cs="Times New Roman"/>
-                <w:sz w:val="24"/>
-                <w:szCs w:val="24"/>
-              </w:rPr>
-            </w:pPr>
-            <w:r>
-              <w:rPr>
-                <w:rFonts w:ascii="Times New Roman" w:hAnsi="Times New Roman" w:cs="Times New Roman"/>
-                <w:sz w:val="24"/>
-                <w:szCs w:val="24"/>
-              </w:rPr>
-              <w:t>3</w:t>
-            </w:r>
-          </w:p>
-        </w:tc>
-        <w:tc>
-          <w:tcPr>
-            <w:tcW w:w="1238" w:type="dxa"/>
-          </w:tcPr>
-          <w:p>
-            <w:pPr>
-              <w:spacing w:after="0" w:line="240" w:lineRule="auto"/>
-              <w:rPr>
-                <w:rFonts w:ascii="Times New Roman" w:hAnsi="Times New Roman" w:cs="Times New Roman"/>
-                <w:sz w:val="24"/>
-                <w:szCs w:val="24"/>
-              </w:rPr>
-            </w:pPr>
-            <w:r>
-              <w:rPr>
-                <w:rFonts w:ascii="Times New Roman" w:hAnsi="Times New Roman" w:cs="Times New Roman"/>
-                <w:sz w:val="24"/>
-                <w:szCs w:val="24"/>
-              </w:rPr>
-              <w:t>Diazepam</w:t>
-            </w:r>
-          </w:p>
-        </w:tc>
-        <w:tc>
-          <w:tcPr>
-            <w:tcW w:w="1850" w:type="dxa"/>
-          </w:tcPr>
-          <w:p>
-            <w:pPr>
-              <w:spacing w:after="0" w:line="240" w:lineRule="auto"/>
-              <w:rPr>
-                <w:rFonts w:ascii="Times New Roman" w:hAnsi="Times New Roman" w:cs="Times New Roman"/>
-                <w:sz w:val="24"/>
-                <w:szCs w:val="24"/>
-              </w:rPr>
-            </w:pPr>
-            <w:r>
-              <w:rPr>
-                <w:rFonts w:ascii="Times New Roman" w:hAnsi="Times New Roman" w:cs="Times New Roman"/>
-                <w:sz w:val="24"/>
-                <w:szCs w:val="24"/>
-              </w:rPr>
-              <w:t>Insomnia</w:t>
-            </w:r>
-          </w:p>
-        </w:tc>
-        <w:tc>
-          <w:tcPr>
-            <w:tcW w:w="1600" w:type="dxa"/>
-          </w:tcPr>
-          <w:p>
-            <w:pPr>
-              <w:spacing w:after="0" w:line="240" w:lineRule="auto"/>
-              <w:rPr>
-                <w:rFonts w:ascii="Times New Roman" w:hAnsi="Times New Roman" w:cs="Times New Roman"/>
-                <w:sz w:val="24"/>
-                <w:szCs w:val="24"/>
-              </w:rPr>
-            </w:pPr>
-            <w:r>
-              <w:rPr>
-                <w:rFonts w:hint="default" w:ascii="Times New Roman" w:hAnsi="Times New Roman" w:cs="Times New Roman"/>
-                <w:sz w:val="24"/>
-                <w:szCs w:val="24"/>
-              </w:rPr>
-              <w:t>Airorunsun</w:t>
-            </w:r>
-          </w:p>
-        </w:tc>
-        <w:tc>
-          <w:tcPr>
-            <w:tcW w:w="2530" w:type="dxa"/>
-          </w:tcPr>
-          <w:p>
-            <w:pPr>
-              <w:spacing w:after="0" w:line="240" w:lineRule="auto"/>
-              <w:rPr>
-                <w:rFonts w:ascii="Times New Roman" w:hAnsi="Times New Roman" w:cs="Times New Roman"/>
-                <w:sz w:val="24"/>
-                <w:szCs w:val="24"/>
-              </w:rPr>
-            </w:pPr>
-            <w:r>
-              <w:rPr>
-                <w:rFonts w:ascii="Times New Roman" w:hAnsi="Times New Roman" w:cs="Times New Roman"/>
-                <w:sz w:val="24"/>
-                <w:szCs w:val="24"/>
-              </w:rPr>
-              <w:t>Short term treatment of anxiety and insomnia; status epilepticus, recurrent seizure; febrile convulsions, adjunct in acute alcohol withdrawal, premedication</w:t>
-            </w:r>
-          </w:p>
-        </w:tc>
-        <w:tc>
-          <w:tcPr>
-            <w:tcW w:w="3530" w:type="dxa"/>
-          </w:tcPr>
-          <w:p>
-            <w:pPr>
-              <w:spacing w:after="0" w:line="240" w:lineRule="auto"/>
-              <w:rPr>
-                <w:rFonts w:ascii="Times New Roman" w:hAnsi="Times New Roman" w:cs="Times New Roman"/>
-                <w:sz w:val="24"/>
-                <w:szCs w:val="24"/>
-              </w:rPr>
-            </w:pPr>
-            <w:r>
-              <w:rPr>
-                <w:rFonts w:hint="default" w:ascii="Times New Roman" w:hAnsi="Times New Roman" w:cs="Times New Roman"/>
-                <w:sz w:val="24"/>
-                <w:szCs w:val="24"/>
-              </w:rPr>
-              <w:t>Ìtọ́jú ìgbà kúkúrù tí àìbálẹ̀ àti àìrọrùnsún; ìpò wàràpà, ìjàgbà tí nwayé; ìrẹ̀wẹ́sì, àdjúńct ni nlá ọ̀tí yiyọ̀ kúró.</w:t>
-            </w:r>
-          </w:p>
-        </w:tc>
-        <w:tc>
-          <w:tcPr>
-            <w:tcW w:w="908" w:type="dxa"/>
-          </w:tcPr>
-          <w:p>
-            <w:pPr>
-              <w:spacing w:after="0" w:line="240" w:lineRule="auto"/>
-              <w:rPr>
-                <w:rFonts w:ascii="Times New Roman" w:hAnsi="Times New Roman" w:cs="Times New Roman"/>
-                <w:sz w:val="24"/>
-                <w:szCs w:val="24"/>
-              </w:rPr>
-            </w:pPr>
-            <w:r>
-              <w:rPr>
-                <w:rFonts w:ascii="Times New Roman" w:hAnsi="Times New Roman" w:cs="Times New Roman"/>
-                <w:sz w:val="24"/>
-                <w:szCs w:val="24"/>
-              </w:rPr>
-              <w:t>2, 5</w:t>
             </w:r>
           </w:p>
         </w:tc>
@@ -778,46 +616,54 @@
                 <w:sz w:val="24"/>
                 <w:szCs w:val="24"/>
               </w:rPr>
-              <w:t>4</w:t>
-            </w:r>
-          </w:p>
-        </w:tc>
-        <w:tc>
-          <w:tcPr>
-            <w:tcW w:w="1238" w:type="dxa"/>
-          </w:tcPr>
-          <w:p>
-            <w:pPr>
-              <w:spacing w:after="0" w:line="240" w:lineRule="auto"/>
-              <w:rPr>
-                <w:rFonts w:ascii="Times New Roman" w:hAnsi="Times New Roman" w:cs="Times New Roman"/>
-                <w:sz w:val="24"/>
-                <w:szCs w:val="24"/>
-              </w:rPr>
-            </w:pPr>
-            <w:r>
-              <w:rPr>
-                <w:rFonts w:ascii="Times New Roman" w:hAnsi="Times New Roman" w:cs="Times New Roman"/>
-                <w:sz w:val="24"/>
-                <w:szCs w:val="24"/>
-              </w:rPr>
-              <w:t>flunitrazepam</w:t>
-            </w:r>
-          </w:p>
-        </w:tc>
-        <w:tc>
-          <w:tcPr>
-            <w:tcW w:w="1850" w:type="dxa"/>
-          </w:tcPr>
-          <w:p>
-            <w:pPr>
-              <w:spacing w:after="0" w:line="240" w:lineRule="auto"/>
-              <w:rPr>
-                <w:rFonts w:ascii="Times New Roman" w:hAnsi="Times New Roman" w:cs="Times New Roman"/>
-                <w:sz w:val="24"/>
-                <w:szCs w:val="24"/>
-              </w:rPr>
-            </w:pPr>
+              <w:t>3</w:t>
+            </w:r>
+          </w:p>
+        </w:tc>
+        <w:tc>
+          <w:tcPr>
+            <w:tcW w:w="1378" w:type="dxa"/>
+          </w:tcPr>
+          <w:p>
+            <w:pPr>
+              <w:spacing w:after="0" w:line="240" w:lineRule="auto"/>
+              <w:rPr>
+                <w:rFonts w:ascii="Times New Roman" w:hAnsi="Times New Roman" w:cs="Times New Roman"/>
+                <w:sz w:val="24"/>
+                <w:szCs w:val="24"/>
+              </w:rPr>
+            </w:pPr>
+            <w:r>
+              <w:rPr>
+                <w:rFonts w:ascii="Times New Roman" w:hAnsi="Times New Roman" w:cs="Times New Roman"/>
+                <w:sz w:val="24"/>
+                <w:szCs w:val="24"/>
+              </w:rPr>
+              <w:t>Diazepam</w:t>
+            </w:r>
+          </w:p>
+        </w:tc>
+        <w:tc>
+          <w:tcPr>
+            <w:tcW w:w="1710" w:type="dxa"/>
+          </w:tcPr>
+          <w:p>
+            <w:pPr>
+              <w:spacing w:after="0" w:line="240" w:lineRule="auto"/>
+              <w:rPr>
+                <w:rFonts w:ascii="Times New Roman" w:hAnsi="Times New Roman" w:cs="Times New Roman"/>
+                <w:sz w:val="24"/>
+                <w:szCs w:val="24"/>
+              </w:rPr>
+            </w:pPr>
+            <w:r>
+              <w:rPr>
+                <w:rFonts w:ascii="Times New Roman" w:hAnsi="Times New Roman" w:cs="Times New Roman"/>
+                <w:sz w:val="24"/>
+                <w:szCs w:val="24"/>
+              </w:rPr>
+              <w:t>Insomnia</w:t>
+            </w:r>
           </w:p>
         </w:tc>
         <w:tc>
@@ -862,7 +708,7 @@
                 <w:sz w:val="24"/>
                 <w:szCs w:val="24"/>
               </w:rPr>
-              <w:t>Short term management of insomnia</w:t>
+              <w:t>Short term treatment of anxiety and insomnia; status epilepticus, recurrent seizure; febrile convulsions, adjunct in acute alcohol withdrawal, premedication</w:t>
             </w:r>
           </w:p>
         </w:tc>
@@ -885,24 +731,7 @@
                 <w:sz w:val="24"/>
                 <w:szCs w:val="24"/>
               </w:rPr>
-              <w:t>I</w:t>
-            </w:r>
-            <w:r>
-              <w:rPr>
-                <w:rFonts w:hint="default" w:ascii="Times New Roman" w:hAnsi="Times New Roman" w:cs="Times New Roman"/>
-                <w:sz w:val="24"/>
-                <w:szCs w:val="24"/>
-                <w:lang w:val="en-US"/>
-              </w:rPr>
-              <w:t>sa</w:t>
-            </w:r>
-            <w:r>
-              <w:rPr>
-                <w:rFonts w:hint="default" w:ascii="Times New Roman" w:hAnsi="Times New Roman" w:cs="Times New Roman"/>
-                <w:sz w:val="24"/>
-                <w:szCs w:val="24"/>
-              </w:rPr>
-              <w:t>sọ̀sọ̀ ìgbà kúkúrù tí àìrọrùnsún</w:t>
+              <w:t>Ìtọ́jú ìgbà kúkúrù tí àìbálẹ̀ àti àìrọrùnsún; ìpò wàràpà, ìjàgbà tí nwayé; ìrẹ̀wẹ́sì, àdjúńct ni nlá ọ̀tí yiyọ̀ kúró.</w:t>
             </w:r>
           </w:p>
         </w:tc>
@@ -925,7 +754,7 @@
                 <w:sz w:val="24"/>
                 <w:szCs w:val="24"/>
               </w:rPr>
-              <w:t>1</w:t>
+              <w:t>2, 5</w:t>
             </w:r>
           </w:p>
         </w:tc>
@@ -966,36 +795,36 @@
                 <w:sz w:val="24"/>
                 <w:szCs w:val="24"/>
               </w:rPr>
-              <w:t>5</w:t>
-            </w:r>
-          </w:p>
-        </w:tc>
-        <w:tc>
-          <w:tcPr>
-            <w:tcW w:w="1238" w:type="dxa"/>
-          </w:tcPr>
-          <w:p>
-            <w:pPr>
-              <w:spacing w:after="0" w:line="240" w:lineRule="auto"/>
-              <w:rPr>
-                <w:rFonts w:ascii="Times New Roman" w:hAnsi="Times New Roman" w:cs="Times New Roman"/>
-                <w:sz w:val="24"/>
-                <w:szCs w:val="24"/>
-              </w:rPr>
-            </w:pPr>
-            <w:r>
-              <w:rPr>
-                <w:rFonts w:ascii="Times New Roman" w:hAnsi="Times New Roman" w:cs="Times New Roman"/>
-                <w:sz w:val="24"/>
-                <w:szCs w:val="24"/>
-              </w:rPr>
-              <w:t>Lorazepam</w:t>
-            </w:r>
-          </w:p>
-        </w:tc>
-        <w:tc>
-          <w:tcPr>
-            <w:tcW w:w="1850" w:type="dxa"/>
+              <w:t>4</w:t>
+            </w:r>
+          </w:p>
+        </w:tc>
+        <w:tc>
+          <w:tcPr>
+            <w:tcW w:w="1378" w:type="dxa"/>
+          </w:tcPr>
+          <w:p>
+            <w:pPr>
+              <w:spacing w:after="0" w:line="240" w:lineRule="auto"/>
+              <w:rPr>
+                <w:rFonts w:ascii="Times New Roman" w:hAnsi="Times New Roman" w:cs="Times New Roman"/>
+                <w:sz w:val="24"/>
+                <w:szCs w:val="24"/>
+              </w:rPr>
+            </w:pPr>
+            <w:r>
+              <w:rPr>
+                <w:rFonts w:ascii="Times New Roman" w:hAnsi="Times New Roman" w:cs="Times New Roman"/>
+                <w:sz w:val="24"/>
+                <w:szCs w:val="24"/>
+              </w:rPr>
+              <w:t>flunitrazepam</w:t>
+            </w:r>
+          </w:p>
+        </w:tc>
+        <w:tc>
+          <w:tcPr>
+            <w:tcW w:w="1710" w:type="dxa"/>
           </w:tcPr>
           <w:p>
             <w:pPr>
@@ -1050,7 +879,7 @@
                 <w:sz w:val="24"/>
                 <w:szCs w:val="24"/>
               </w:rPr>
-              <w:t>Anxiety disorder and short term relief of the symptom of anxiety or insomnia</w:t>
+              <w:t>Short term management of insomnia</w:t>
             </w:r>
           </w:p>
         </w:tc>
@@ -1073,7 +902,24 @@
                 <w:sz w:val="24"/>
                 <w:szCs w:val="24"/>
               </w:rPr>
-              <w:t>Ibanujẹ aifọkanbálẹ̀ àti ìdérún ìgbà kúkúrù tí àami aiṣán àti àìbálẹ̀ tabi àìrọrùnsún</w:t>
+              <w:t>I</w:t>
+            </w:r>
+            <w:r>
+              <w:rPr>
+                <w:rFonts w:hint="default" w:ascii="Times New Roman" w:hAnsi="Times New Roman" w:cs="Times New Roman"/>
+                <w:sz w:val="24"/>
+                <w:szCs w:val="24"/>
+                <w:lang w:val="en-US"/>
+              </w:rPr>
+              <w:t>sa</w:t>
+            </w:r>
+            <w:r>
+              <w:rPr>
+                <w:rFonts w:hint="default" w:ascii="Times New Roman" w:hAnsi="Times New Roman" w:cs="Times New Roman"/>
+                <w:sz w:val="24"/>
+                <w:szCs w:val="24"/>
+              </w:rPr>
+              <w:t>sọ̀sọ̀ ìgbà kúkúrù tí àìrọrùnsún</w:t>
             </w:r>
           </w:p>
         </w:tc>
@@ -1137,36 +983,36 @@
                 <w:sz w:val="24"/>
                 <w:szCs w:val="24"/>
               </w:rPr>
-              <w:t>6</w:t>
-            </w:r>
-          </w:p>
-        </w:tc>
-        <w:tc>
-          <w:tcPr>
-            <w:tcW w:w="1238" w:type="dxa"/>
-          </w:tcPr>
-          <w:p>
-            <w:pPr>
-              <w:spacing w:after="0" w:line="240" w:lineRule="auto"/>
-              <w:rPr>
-                <w:rFonts w:ascii="Times New Roman" w:hAnsi="Times New Roman" w:cs="Times New Roman"/>
-                <w:sz w:val="24"/>
-                <w:szCs w:val="24"/>
-              </w:rPr>
-            </w:pPr>
-            <w:r>
-              <w:rPr>
-                <w:rFonts w:ascii="Times New Roman" w:hAnsi="Times New Roman" w:cs="Times New Roman"/>
-                <w:sz w:val="24"/>
-                <w:szCs w:val="24"/>
-              </w:rPr>
-              <w:t>Nitrazepam</w:t>
-            </w:r>
-          </w:p>
-        </w:tc>
-        <w:tc>
-          <w:tcPr>
-            <w:tcW w:w="1850" w:type="dxa"/>
+              <w:t>5</w:t>
+            </w:r>
+          </w:p>
+        </w:tc>
+        <w:tc>
+          <w:tcPr>
+            <w:tcW w:w="1378" w:type="dxa"/>
+          </w:tcPr>
+          <w:p>
+            <w:pPr>
+              <w:spacing w:after="0" w:line="240" w:lineRule="auto"/>
+              <w:rPr>
+                <w:rFonts w:ascii="Times New Roman" w:hAnsi="Times New Roman" w:cs="Times New Roman"/>
+                <w:sz w:val="24"/>
+                <w:szCs w:val="24"/>
+              </w:rPr>
+            </w:pPr>
+            <w:r>
+              <w:rPr>
+                <w:rFonts w:ascii="Times New Roman" w:hAnsi="Times New Roman" w:cs="Times New Roman"/>
+                <w:sz w:val="24"/>
+                <w:szCs w:val="24"/>
+              </w:rPr>
+              <w:t>Lorazepam</w:t>
+            </w:r>
+          </w:p>
+        </w:tc>
+        <w:tc>
+          <w:tcPr>
+            <w:tcW w:w="1710" w:type="dxa"/>
           </w:tcPr>
           <w:p>
             <w:pPr>
@@ -1221,7 +1067,7 @@
                 <w:sz w:val="24"/>
                 <w:szCs w:val="24"/>
               </w:rPr>
-              <w:t>Short term management of insomnia</w:t>
+              <w:t>Anxiety disorder and short term relief of the symptom of anxiety or insomnia</w:t>
             </w:r>
           </w:p>
         </w:tc>
@@ -1238,6 +1084,14 @@
                 <w:szCs w:val="24"/>
               </w:rPr>
             </w:pPr>
+            <w:r>
+              <w:rPr>
+                <w:rFonts w:hint="default" w:ascii="Times New Roman" w:hAnsi="Times New Roman" w:cs="Times New Roman"/>
+                <w:sz w:val="24"/>
+                <w:szCs w:val="24"/>
+              </w:rPr>
+              <w:t>Ibanujẹ aifọkanbálẹ̀ àti ìdérún ìgbà kúkúrù tí àami aiṣán àti àìbálẹ̀ tabi àìrọrùnsún</w:t>
+            </w:r>
           </w:p>
         </w:tc>
         <w:tc>
@@ -1259,172 +1113,7 @@
                 <w:sz w:val="24"/>
                 <w:szCs w:val="24"/>
               </w:rPr>
-              <w:t>5</w:t>
-            </w:r>
-          </w:p>
-        </w:tc>
-      </w:tr>
-      <w:tr>
-        <w:tblPrEx>
-          <w:tblBorders>
-            <w:top w:val="single" w:color="000000" w:themeColor="text1" w:sz="4" w:space="0"/>
-            <w:left w:val="single" w:color="000000" w:themeColor="text1" w:sz="4" w:space="0"/>
-            <w:bottom w:val="single" w:color="000000" w:themeColor="text1" w:sz="4" w:space="0"/>
-            <w:right w:val="single" w:color="000000" w:themeColor="text1" w:sz="4" w:space="0"/>
-            <w:insideH w:val="single" w:color="000000" w:themeColor="text1" w:sz="4" w:space="0"/>
-            <w:insideV w:val="single" w:color="000000" w:themeColor="text1" w:sz="4" w:space="0"/>
-          </w:tblBorders>
-        </w:tblPrEx>
-        <w:tc>
-          <w:tcPr>
-            <w:tcW w:w="510" w:type="dxa"/>
-          </w:tcPr>
-          <w:p>
-            <w:pPr>
-              <w:spacing w:after="0" w:line="240" w:lineRule="auto"/>
-              <w:rPr>
-                <w:rFonts w:ascii="Times New Roman" w:hAnsi="Times New Roman" w:cs="Times New Roman"/>
-                <w:sz w:val="24"/>
-                <w:szCs w:val="24"/>
-              </w:rPr>
-            </w:pPr>
-            <w:r>
-              <w:rPr>
-                <w:rFonts w:ascii="Times New Roman" w:hAnsi="Times New Roman" w:cs="Times New Roman"/>
-                <w:sz w:val="24"/>
-                <w:szCs w:val="24"/>
-              </w:rPr>
-              <w:t>7</w:t>
-            </w:r>
-          </w:p>
-        </w:tc>
-        <w:tc>
-          <w:tcPr>
-            <w:tcW w:w="1238" w:type="dxa"/>
-          </w:tcPr>
-          <w:p>
-            <w:pPr>
-              <w:spacing w:after="0" w:line="240" w:lineRule="auto"/>
-              <w:rPr>
-                <w:rFonts w:ascii="Times New Roman" w:hAnsi="Times New Roman" w:cs="Times New Roman"/>
-                <w:sz w:val="24"/>
-                <w:szCs w:val="24"/>
-              </w:rPr>
-            </w:pPr>
-            <w:r>
-              <w:rPr>
-                <w:rFonts w:ascii="Times New Roman" w:hAnsi="Times New Roman" w:cs="Times New Roman"/>
-                <w:sz w:val="24"/>
-                <w:szCs w:val="24"/>
-              </w:rPr>
-              <w:t>Zopiclone</w:t>
-            </w:r>
-          </w:p>
-        </w:tc>
-        <w:tc>
-          <w:tcPr>
-            <w:tcW w:w="1850" w:type="dxa"/>
-          </w:tcPr>
-          <w:p>
-            <w:pPr>
-              <w:spacing w:after="0" w:line="240" w:lineRule="auto"/>
-              <w:rPr>
-                <w:rFonts w:ascii="Times New Roman" w:hAnsi="Times New Roman" w:cs="Times New Roman"/>
-                <w:sz w:val="24"/>
-                <w:szCs w:val="24"/>
-              </w:rPr>
-            </w:pPr>
-            <w:r>
-              <w:rPr>
-                <w:rFonts w:ascii="Times New Roman" w:hAnsi="Times New Roman" w:cs="Times New Roman"/>
-                <w:sz w:val="24"/>
-                <w:szCs w:val="24"/>
-              </w:rPr>
-              <w:t>Insomnia</w:t>
-            </w:r>
-          </w:p>
-        </w:tc>
-        <w:tc>
-          <w:tcPr>
-            <w:tcW w:w="1600" w:type="dxa"/>
-          </w:tcPr>
-          <w:p>
-            <w:pPr>
-              <w:spacing w:after="0" w:line="240" w:lineRule="auto"/>
-              <w:rPr>
-                <w:rFonts w:ascii="Times New Roman" w:hAnsi="Times New Roman" w:cs="Times New Roman"/>
-                <w:sz w:val="24"/>
-                <w:szCs w:val="24"/>
-              </w:rPr>
-            </w:pPr>
-            <w:r>
-              <w:rPr>
-                <w:rFonts w:hint="default" w:ascii="Times New Roman" w:hAnsi="Times New Roman" w:cs="Times New Roman"/>
-                <w:sz w:val="24"/>
-                <w:szCs w:val="24"/>
-              </w:rPr>
-              <w:t>Airorunsun</w:t>
-            </w:r>
-          </w:p>
-        </w:tc>
-        <w:tc>
-          <w:tcPr>
-            <w:tcW w:w="2530" w:type="dxa"/>
-          </w:tcPr>
-          <w:p>
-            <w:pPr>
-              <w:spacing w:after="0" w:line="240" w:lineRule="auto"/>
-              <w:rPr>
-                <w:rFonts w:ascii="Times New Roman" w:hAnsi="Times New Roman" w:cs="Times New Roman"/>
-                <w:sz w:val="24"/>
-                <w:szCs w:val="24"/>
-              </w:rPr>
-            </w:pPr>
-            <w:r>
-              <w:rPr>
-                <w:rFonts w:ascii="Times New Roman" w:hAnsi="Times New Roman" w:cs="Times New Roman"/>
-                <w:sz w:val="24"/>
-                <w:szCs w:val="24"/>
-              </w:rPr>
-              <w:t>Short term treatment of insomnia including difficulty in falling  asleep, nocturnal awakening and early awakening, transient, situational and chronic insomnia, and insomnia secondary to psychiatric disturbances, in situation where the insomnia is debilitating  or is cause by severe distress from patient.</w:t>
-            </w:r>
-          </w:p>
-        </w:tc>
-        <w:tc>
-          <w:tcPr>
-            <w:tcW w:w="3530" w:type="dxa"/>
-          </w:tcPr>
-          <w:p>
-            <w:pPr>
-              <w:spacing w:after="0" w:line="240" w:lineRule="auto"/>
-              <w:rPr>
-                <w:rFonts w:ascii="Times New Roman" w:hAnsi="Times New Roman" w:cs="Times New Roman"/>
-                <w:sz w:val="24"/>
-                <w:szCs w:val="24"/>
-              </w:rPr>
-            </w:pPr>
-          </w:p>
-        </w:tc>
-        <w:tc>
-          <w:tcPr>
-            <w:tcW w:w="908" w:type="dxa"/>
-          </w:tcPr>
-          <w:p>
-            <w:pPr>
-              <w:spacing w:after="0" w:line="240" w:lineRule="auto"/>
-              <w:rPr>
-                <w:rFonts w:ascii="Times New Roman" w:hAnsi="Times New Roman" w:cs="Times New Roman"/>
-                <w:sz w:val="24"/>
-                <w:szCs w:val="24"/>
-              </w:rPr>
-            </w:pPr>
-            <w:r>
-              <w:rPr>
-                <w:rFonts w:ascii="Times New Roman" w:hAnsi="Times New Roman" w:cs="Times New Roman"/>
-                <w:sz w:val="24"/>
-                <w:szCs w:val="24"/>
-              </w:rPr>
-              <w:t>7.5</w:t>
+              <w:t>1</w:t>
             </w:r>
           </w:p>
         </w:tc>
@@ -1459,26 +1148,42 @@
                 <w:szCs w:val="24"/>
               </w:rPr>
             </w:pPr>
-          </w:p>
-        </w:tc>
-        <w:tc>
-          <w:tcPr>
-            <w:tcW w:w="1238" w:type="dxa"/>
-          </w:tcPr>
-          <w:p>
-            <w:pPr>
-              <w:spacing w:after="0" w:line="240" w:lineRule="auto"/>
-              <w:rPr>
-                <w:rFonts w:ascii="Times New Roman" w:hAnsi="Times New Roman" w:cs="Times New Roman"/>
-                <w:sz w:val="24"/>
-                <w:szCs w:val="24"/>
-              </w:rPr>
-            </w:pPr>
-          </w:p>
-        </w:tc>
-        <w:tc>
-          <w:tcPr>
-            <w:tcW w:w="1850" w:type="dxa"/>
+            <w:r>
+              <w:rPr>
+                <w:rFonts w:ascii="Times New Roman" w:hAnsi="Times New Roman" w:cs="Times New Roman"/>
+                <w:sz w:val="24"/>
+                <w:szCs w:val="24"/>
+              </w:rPr>
+              <w:t>6</w:t>
+            </w:r>
+          </w:p>
+        </w:tc>
+        <w:tc>
+          <w:tcPr>
+            <w:tcW w:w="1378" w:type="dxa"/>
+          </w:tcPr>
+          <w:p>
+            <w:pPr>
+              <w:spacing w:after="0" w:line="240" w:lineRule="auto"/>
+              <w:rPr>
+                <w:rFonts w:ascii="Times New Roman" w:hAnsi="Times New Roman" w:cs="Times New Roman"/>
+                <w:sz w:val="24"/>
+                <w:szCs w:val="24"/>
+              </w:rPr>
+            </w:pPr>
+            <w:r>
+              <w:rPr>
+                <w:rFonts w:ascii="Times New Roman" w:hAnsi="Times New Roman" w:cs="Times New Roman"/>
+                <w:sz w:val="24"/>
+                <w:szCs w:val="24"/>
+              </w:rPr>
+              <w:t>Nitrazepam</w:t>
+            </w:r>
+          </w:p>
+        </w:tc>
+        <w:tc>
+          <w:tcPr>
+            <w:tcW w:w="1710" w:type="dxa"/>
           </w:tcPr>
           <w:p>
             <w:pPr>
@@ -1504,6 +1209,14 @@
                 <w:szCs w:val="24"/>
               </w:rPr>
             </w:pPr>
+            <w:r>
+              <w:rPr>
+                <w:rFonts w:hint="default" w:ascii="Times New Roman" w:hAnsi="Times New Roman" w:cs="Times New Roman"/>
+                <w:sz w:val="24"/>
+                <w:szCs w:val="24"/>
+              </w:rPr>
+              <w:t>Airorunsun</w:t>
+            </w:r>
           </w:p>
         </w:tc>
         <w:tc>
@@ -1519,6 +1232,14 @@
                 <w:szCs w:val="24"/>
               </w:rPr>
             </w:pPr>
+            <w:r>
+              <w:rPr>
+                <w:rFonts w:ascii="Times New Roman" w:hAnsi="Times New Roman" w:cs="Times New Roman"/>
+                <w:sz w:val="24"/>
+                <w:szCs w:val="24"/>
+              </w:rPr>
+              <w:t>Short term management of insomnia</w:t>
+            </w:r>
           </w:p>
         </w:tc>
         <w:tc>
@@ -1549,6 +1270,14 @@
                 <w:szCs w:val="24"/>
               </w:rPr>
             </w:pPr>
+            <w:r>
+              <w:rPr>
+                <w:rFonts w:ascii="Times New Roman" w:hAnsi="Times New Roman" w:cs="Times New Roman"/>
+                <w:sz w:val="24"/>
+                <w:szCs w:val="24"/>
+              </w:rPr>
+              <w:t>5</w:t>
+            </w:r>
           </w:p>
         </w:tc>
       </w:tr>
@@ -1588,71 +1317,53 @@
                 <w:sz w:val="24"/>
                 <w:szCs w:val="24"/>
               </w:rPr>
-              <w:t>8</w:t>
-            </w:r>
-          </w:p>
-        </w:tc>
-        <w:tc>
-          <w:tcPr>
-            <w:tcW w:w="1238" w:type="dxa"/>
-          </w:tcPr>
-          <w:p>
-            <w:pPr>
-              <w:spacing w:after="0" w:line="240" w:lineRule="auto"/>
-              <w:rPr>
-                <w:rFonts w:ascii="Times New Roman" w:hAnsi="Times New Roman" w:cs="Times New Roman"/>
-                <w:sz w:val="24"/>
-                <w:szCs w:val="24"/>
-              </w:rPr>
-            </w:pPr>
-            <w:r>
-              <w:rPr>
-                <w:rFonts w:ascii="Times New Roman" w:hAnsi="Times New Roman" w:cs="Times New Roman"/>
-                <w:sz w:val="24"/>
-                <w:szCs w:val="24"/>
-              </w:rPr>
-              <w:t>aripiprazole</w:t>
-            </w:r>
-          </w:p>
-        </w:tc>
-        <w:tc>
-          <w:tcPr>
-            <w:tcW w:w="1850" w:type="dxa"/>
-          </w:tcPr>
-          <w:p>
-            <w:pPr>
-              <w:spacing w:after="0" w:line="240" w:lineRule="auto"/>
-              <w:rPr>
-                <w:rFonts w:ascii="Times New Roman" w:hAnsi="Times New Roman" w:cs="Times New Roman"/>
-                <w:sz w:val="24"/>
-                <w:szCs w:val="24"/>
-              </w:rPr>
-            </w:pPr>
-            <w:r>
-              <w:rPr>
-                <w:rFonts w:ascii="Times New Roman" w:hAnsi="Times New Roman" w:cs="Times New Roman"/>
-                <w:sz w:val="24"/>
-                <w:szCs w:val="24"/>
-              </w:rPr>
-              <w:t>Psychotic disorder (</w:t>
-            </w:r>
-            <w:bookmarkStart w:id="0" w:name="_GoBack"/>
-            <w:r>
-              <w:rPr>
-                <w:rFonts w:ascii="Times New Roman" w:hAnsi="Times New Roman" w:cs="Times New Roman"/>
-                <w:sz w:val="24"/>
-                <w:szCs w:val="24"/>
-              </w:rPr>
-              <w:t>depressive disorder</w:t>
-            </w:r>
-            <w:bookmarkEnd w:id="0"/>
-            <w:r>
-              <w:rPr>
-                <w:rFonts w:ascii="Times New Roman" w:hAnsi="Times New Roman" w:cs="Times New Roman"/>
-                <w:sz w:val="24"/>
-                <w:szCs w:val="24"/>
-              </w:rPr>
-              <w:t>)</w:t>
+              <w:t>7</w:t>
+            </w:r>
+          </w:p>
+        </w:tc>
+        <w:tc>
+          <w:tcPr>
+            <w:tcW w:w="1378" w:type="dxa"/>
+          </w:tcPr>
+          <w:p>
+            <w:pPr>
+              <w:spacing w:after="0" w:line="240" w:lineRule="auto"/>
+              <w:rPr>
+                <w:rFonts w:ascii="Times New Roman" w:hAnsi="Times New Roman" w:cs="Times New Roman"/>
+                <w:sz w:val="24"/>
+                <w:szCs w:val="24"/>
+              </w:rPr>
+            </w:pPr>
+            <w:r>
+              <w:rPr>
+                <w:rFonts w:ascii="Times New Roman" w:hAnsi="Times New Roman" w:cs="Times New Roman"/>
+                <w:sz w:val="24"/>
+                <w:szCs w:val="24"/>
+              </w:rPr>
+              <w:t>Zopiclone</w:t>
+            </w:r>
+          </w:p>
+        </w:tc>
+        <w:tc>
+          <w:tcPr>
+            <w:tcW w:w="1710" w:type="dxa"/>
+          </w:tcPr>
+          <w:p>
+            <w:pPr>
+              <w:spacing w:after="0" w:line="240" w:lineRule="auto"/>
+              <w:rPr>
+                <w:rFonts w:ascii="Times New Roman" w:hAnsi="Times New Roman" w:cs="Times New Roman"/>
+                <w:sz w:val="24"/>
+                <w:szCs w:val="24"/>
+              </w:rPr>
+            </w:pPr>
+            <w:r>
+              <w:rPr>
+                <w:rFonts w:ascii="Times New Roman" w:hAnsi="Times New Roman" w:cs="Times New Roman"/>
+                <w:sz w:val="24"/>
+                <w:szCs w:val="24"/>
+              </w:rPr>
+              <w:t>Insomnia</w:t>
             </w:r>
           </w:p>
         </w:tc>
@@ -1669,6 +1380,14 @@
                 <w:szCs w:val="24"/>
               </w:rPr>
             </w:pPr>
+            <w:r>
+              <w:rPr>
+                <w:rFonts w:hint="default" w:ascii="Times New Roman" w:hAnsi="Times New Roman" w:cs="Times New Roman"/>
+                <w:sz w:val="24"/>
+                <w:szCs w:val="24"/>
+              </w:rPr>
+              <w:t>Airorunsun</w:t>
+            </w:r>
           </w:p>
         </w:tc>
         <w:tc>
@@ -1690,7 +1409,7 @@
                 <w:sz w:val="24"/>
                 <w:szCs w:val="24"/>
               </w:rPr>
-              <w:t>Schizophrenia; Moderate to severe manic episodes of bipolar  disorder; adjunctive treatment of major depressive disorder</w:t>
+              <w:t>Short term treatment of insomnia including difficulty in falling  asleep, nocturnal awakening and early awakening, transient, situational and chronic insomnia, and insomnia secondary to psychiatric disturbances, in situation where the insomnia is debilitating  or is cause by severe distress from patient.</w:t>
             </w:r>
           </w:p>
         </w:tc>
@@ -1728,7 +1447,7 @@
                 <w:sz w:val="24"/>
                 <w:szCs w:val="24"/>
               </w:rPr>
-              <w:t>10</w:t>
+              <w:t>7.5</w:t>
             </w:r>
           </w:p>
         </w:tc>
@@ -1763,6 +1482,292 @@
                 <w:szCs w:val="24"/>
               </w:rPr>
             </w:pPr>
+          </w:p>
+        </w:tc>
+        <w:tc>
+          <w:tcPr>
+            <w:tcW w:w="1378" w:type="dxa"/>
+          </w:tcPr>
+          <w:p>
+            <w:pPr>
+              <w:spacing w:after="0" w:line="240" w:lineRule="auto"/>
+              <w:rPr>
+                <w:rFonts w:ascii="Times New Roman" w:hAnsi="Times New Roman" w:cs="Times New Roman"/>
+                <w:sz w:val="24"/>
+                <w:szCs w:val="24"/>
+              </w:rPr>
+            </w:pPr>
+          </w:p>
+        </w:tc>
+        <w:tc>
+          <w:tcPr>
+            <w:tcW w:w="1710" w:type="dxa"/>
+          </w:tcPr>
+          <w:p>
+            <w:pPr>
+              <w:spacing w:after="0" w:line="240" w:lineRule="auto"/>
+              <w:rPr>
+                <w:rFonts w:ascii="Times New Roman" w:hAnsi="Times New Roman" w:cs="Times New Roman"/>
+                <w:sz w:val="24"/>
+                <w:szCs w:val="24"/>
+              </w:rPr>
+            </w:pPr>
+          </w:p>
+        </w:tc>
+        <w:tc>
+          <w:tcPr>
+            <w:tcW w:w="1600" w:type="dxa"/>
+          </w:tcPr>
+          <w:p>
+            <w:pPr>
+              <w:spacing w:after="0" w:line="240" w:lineRule="auto"/>
+              <w:rPr>
+                <w:rFonts w:ascii="Times New Roman" w:hAnsi="Times New Roman" w:cs="Times New Roman"/>
+                <w:sz w:val="24"/>
+                <w:szCs w:val="24"/>
+              </w:rPr>
+            </w:pPr>
+          </w:p>
+        </w:tc>
+        <w:tc>
+          <w:tcPr>
+            <w:tcW w:w="2530" w:type="dxa"/>
+          </w:tcPr>
+          <w:p>
+            <w:pPr>
+              <w:spacing w:after="0" w:line="240" w:lineRule="auto"/>
+              <w:rPr>
+                <w:rFonts w:ascii="Times New Roman" w:hAnsi="Times New Roman" w:cs="Times New Roman"/>
+                <w:sz w:val="24"/>
+                <w:szCs w:val="24"/>
+              </w:rPr>
+            </w:pPr>
+          </w:p>
+        </w:tc>
+        <w:tc>
+          <w:tcPr>
+            <w:tcW w:w="3530" w:type="dxa"/>
+          </w:tcPr>
+          <w:p>
+            <w:pPr>
+              <w:spacing w:after="0" w:line="240" w:lineRule="auto"/>
+              <w:rPr>
+                <w:rFonts w:ascii="Times New Roman" w:hAnsi="Times New Roman" w:cs="Times New Roman"/>
+                <w:sz w:val="24"/>
+                <w:szCs w:val="24"/>
+              </w:rPr>
+            </w:pPr>
+          </w:p>
+        </w:tc>
+        <w:tc>
+          <w:tcPr>
+            <w:tcW w:w="908" w:type="dxa"/>
+          </w:tcPr>
+          <w:p>
+            <w:pPr>
+              <w:spacing w:after="0" w:line="240" w:lineRule="auto"/>
+              <w:rPr>
+                <w:rFonts w:ascii="Times New Roman" w:hAnsi="Times New Roman" w:cs="Times New Roman"/>
+                <w:sz w:val="24"/>
+                <w:szCs w:val="24"/>
+              </w:rPr>
+            </w:pPr>
+          </w:p>
+        </w:tc>
+      </w:tr>
+      <w:tr>
+        <w:tblPrEx>
+          <w:tblBorders>
+            <w:top w:val="single" w:color="000000" w:themeColor="text1" w:sz="4" w:space="0"/>
+            <w:left w:val="single" w:color="000000" w:themeColor="text1" w:sz="4" w:space="0"/>
+            <w:bottom w:val="single" w:color="000000" w:themeColor="text1" w:sz="4" w:space="0"/>
+            <w:right w:val="single" w:color="000000" w:themeColor="text1" w:sz="4" w:space="0"/>
+            <w:insideH w:val="single" w:color="000000" w:themeColor="text1" w:sz="4" w:space="0"/>
+            <w:insideV w:val="single" w:color="000000" w:themeColor="text1" w:sz="4" w:space="0"/>
+          </w:tblBorders>
+          <w:tblCellMar>
+            <w:top w:w="0" w:type="dxa"/>
+            <w:left w:w="108" w:type="dxa"/>
+            <w:bottom w:w="0" w:type="dxa"/>
+            <w:right w:w="108" w:type="dxa"/>
+          </w:tblCellMar>
+        </w:tblPrEx>
+        <w:tc>
+          <w:tcPr>
+            <w:tcW w:w="510" w:type="dxa"/>
+          </w:tcPr>
+          <w:p>
+            <w:pPr>
+              <w:spacing w:after="0" w:line="240" w:lineRule="auto"/>
+              <w:rPr>
+                <w:rFonts w:ascii="Times New Roman" w:hAnsi="Times New Roman" w:cs="Times New Roman"/>
+                <w:sz w:val="24"/>
+                <w:szCs w:val="24"/>
+              </w:rPr>
+            </w:pPr>
+            <w:r>
+              <w:rPr>
+                <w:rFonts w:ascii="Times New Roman" w:hAnsi="Times New Roman" w:cs="Times New Roman"/>
+                <w:sz w:val="24"/>
+                <w:szCs w:val="24"/>
+              </w:rPr>
+              <w:t>8</w:t>
+            </w:r>
+          </w:p>
+        </w:tc>
+        <w:tc>
+          <w:tcPr>
+            <w:tcW w:w="1378" w:type="dxa"/>
+          </w:tcPr>
+          <w:p>
+            <w:pPr>
+              <w:spacing w:after="0" w:line="240" w:lineRule="auto"/>
+              <w:rPr>
+                <w:rFonts w:ascii="Times New Roman" w:hAnsi="Times New Roman" w:cs="Times New Roman"/>
+                <w:sz w:val="24"/>
+                <w:szCs w:val="24"/>
+              </w:rPr>
+            </w:pPr>
+            <w:r>
+              <w:rPr>
+                <w:rFonts w:ascii="Times New Roman" w:hAnsi="Times New Roman" w:cs="Times New Roman"/>
+                <w:sz w:val="24"/>
+                <w:szCs w:val="24"/>
+              </w:rPr>
+              <w:t>aripiprazole</w:t>
+            </w:r>
+          </w:p>
+        </w:tc>
+        <w:tc>
+          <w:tcPr>
+            <w:tcW w:w="1710" w:type="dxa"/>
+          </w:tcPr>
+          <w:p>
+            <w:pPr>
+              <w:spacing w:after="0" w:line="240" w:lineRule="auto"/>
+              <w:rPr>
+                <w:rFonts w:ascii="Times New Roman" w:hAnsi="Times New Roman" w:cs="Times New Roman"/>
+                <w:sz w:val="24"/>
+                <w:szCs w:val="24"/>
+              </w:rPr>
+            </w:pPr>
+            <w:r>
+              <w:rPr>
+                <w:rFonts w:ascii="Times New Roman" w:hAnsi="Times New Roman" w:cs="Times New Roman"/>
+                <w:sz w:val="24"/>
+                <w:szCs w:val="24"/>
+              </w:rPr>
+              <w:t>Psychotic disorder (depressive disorder)</w:t>
+            </w:r>
+          </w:p>
+        </w:tc>
+        <w:tc>
+          <w:tcPr>
+            <w:tcW w:w="1600" w:type="dxa"/>
+          </w:tcPr>
+          <w:p>
+            <w:pPr>
+              <w:spacing w:after="0" w:line="240" w:lineRule="auto"/>
+              <w:rPr>
+                <w:rFonts w:ascii="Times New Roman" w:hAnsi="Times New Roman" w:cs="Times New Roman"/>
+                <w:sz w:val="24"/>
+                <w:szCs w:val="24"/>
+              </w:rPr>
+            </w:pPr>
+          </w:p>
+        </w:tc>
+        <w:tc>
+          <w:tcPr>
+            <w:tcW w:w="2530" w:type="dxa"/>
+          </w:tcPr>
+          <w:p>
+            <w:pPr>
+              <w:spacing w:after="0" w:line="240" w:lineRule="auto"/>
+              <w:rPr>
+                <w:rFonts w:ascii="Times New Roman" w:hAnsi="Times New Roman" w:cs="Times New Roman"/>
+                <w:sz w:val="24"/>
+                <w:szCs w:val="24"/>
+              </w:rPr>
+            </w:pPr>
+            <w:r>
+              <w:rPr>
+                <w:rFonts w:ascii="Times New Roman" w:hAnsi="Times New Roman" w:cs="Times New Roman"/>
+                <w:sz w:val="24"/>
+                <w:szCs w:val="24"/>
+              </w:rPr>
+              <w:t>Schizophrenia; Moderate to severe manic episodes of bipolar  disorder; adjunctive treatment of major depressive disorder</w:t>
+            </w:r>
+          </w:p>
+        </w:tc>
+        <w:tc>
+          <w:tcPr>
+            <w:tcW w:w="3530" w:type="dxa"/>
+          </w:tcPr>
+          <w:p>
+            <w:pPr>
+              <w:spacing w:after="0" w:line="240" w:lineRule="auto"/>
+              <w:rPr>
+                <w:rFonts w:ascii="Times New Roman" w:hAnsi="Times New Roman" w:cs="Times New Roman"/>
+                <w:sz w:val="24"/>
+                <w:szCs w:val="24"/>
+              </w:rPr>
+            </w:pPr>
+          </w:p>
+        </w:tc>
+        <w:tc>
+          <w:tcPr>
+            <w:tcW w:w="908" w:type="dxa"/>
+          </w:tcPr>
+          <w:p>
+            <w:pPr>
+              <w:spacing w:after="0" w:line="240" w:lineRule="auto"/>
+              <w:rPr>
+                <w:rFonts w:ascii="Times New Roman" w:hAnsi="Times New Roman" w:cs="Times New Roman"/>
+                <w:sz w:val="24"/>
+                <w:szCs w:val="24"/>
+              </w:rPr>
+            </w:pPr>
+            <w:r>
+              <w:rPr>
+                <w:rFonts w:ascii="Times New Roman" w:hAnsi="Times New Roman" w:cs="Times New Roman"/>
+                <w:sz w:val="24"/>
+                <w:szCs w:val="24"/>
+              </w:rPr>
+              <w:t>10</w:t>
+            </w:r>
+          </w:p>
+        </w:tc>
+      </w:tr>
+      <w:tr>
+        <w:tblPrEx>
+          <w:tblBorders>
+            <w:top w:val="single" w:color="000000" w:themeColor="text1" w:sz="4" w:space="0"/>
+            <w:left w:val="single" w:color="000000" w:themeColor="text1" w:sz="4" w:space="0"/>
+            <w:bottom w:val="single" w:color="000000" w:themeColor="text1" w:sz="4" w:space="0"/>
+            <w:right w:val="single" w:color="000000" w:themeColor="text1" w:sz="4" w:space="0"/>
+            <w:insideH w:val="single" w:color="000000" w:themeColor="text1" w:sz="4" w:space="0"/>
+            <w:insideV w:val="single" w:color="000000" w:themeColor="text1" w:sz="4" w:space="0"/>
+          </w:tblBorders>
+          <w:tblCellMar>
+            <w:top w:w="0" w:type="dxa"/>
+            <w:left w:w="108" w:type="dxa"/>
+            <w:bottom w:w="0" w:type="dxa"/>
+            <w:right w:w="108" w:type="dxa"/>
+          </w:tblCellMar>
+        </w:tblPrEx>
+        <w:tc>
+          <w:tcPr>
+            <w:tcW w:w="510" w:type="dxa"/>
+          </w:tcPr>
+          <w:p>
+            <w:pPr>
+              <w:spacing w:after="0" w:line="240" w:lineRule="auto"/>
+              <w:rPr>
+                <w:rFonts w:ascii="Times New Roman" w:hAnsi="Times New Roman" w:cs="Times New Roman"/>
+                <w:sz w:val="24"/>
+                <w:szCs w:val="24"/>
+              </w:rPr>
+            </w:pPr>
             <w:r>
               <w:rPr>
                 <w:rFonts w:ascii="Times New Roman" w:hAnsi="Times New Roman" w:cs="Times New Roman"/>
@@ -1775,7 +1780,7 @@
         </w:tc>
         <w:tc>
           <w:tcPr>
-            <w:tcW w:w="1238" w:type="dxa"/>
+            <w:tcW w:w="1378" w:type="dxa"/>
           </w:tcPr>
           <w:p>
             <w:pPr>
@@ -1798,7 +1803,7 @@
         </w:tc>
         <w:tc>
           <w:tcPr>
-            <w:tcW w:w="1850" w:type="dxa"/>
+            <w:tcW w:w="1710" w:type="dxa"/>
           </w:tcPr>
           <w:p>
             <w:pPr>
@@ -42431,7 +42436,7 @@
     <w:lsdException w:qFormat="1" w:unhideWhenUsed="0" w:uiPriority="10" w:semiHidden="0" w:name="Title"/>
     <w:lsdException w:uiPriority="99" w:name="Closing"/>
     <w:lsdException w:uiPriority="99" w:name="Signature"/>
-    <w:lsdException w:uiPriority="1" w:name="Default Paragraph Font"/>
+    <w:lsdException w:qFormat="1" w:uiPriority="1" w:name="Default Paragraph Font"/>
     <w:lsdException w:uiPriority="99" w:name="Body Text"/>
     <w:lsdException w:uiPriority="99" w:name="Body Text Indent"/>
     <w:lsdException w:uiPriority="99" w:name="List Continue"/>
@@ -42633,6 +42638,7 @@
     <w:name w:val="Default Paragraph Font"/>
     <w:semiHidden/>
     <w:unhideWhenUsed/>
+    <w:qFormat/>
     <w:uiPriority w:val="1"/>
   </w:style>
   <w:style w:type="table" w:default="1" w:styleId="3">

</xml_diff>